<commit_message>
Completed Lab 4 Implementation and Started Report
- Finished implementing all required code for Lab 4.
- Conducted initial tests and validated the algorithm’s performance.
- Started working on the report alongside the coding process.
</commit_message>
<xml_diff>
--- a/Lab-4/Minutes of Meeting_Lab4.docx
+++ b/Lab-4/Minutes of Meeting_Lab4.docx
@@ -5,6 +5,21 @@
     <w:p>
       <w:pPr>
         <w:spacing w:before="100" w:beforeAutospacing="1" w:after="100" w:afterAutospacing="1"/>
+        <w:outlineLvl w:val="2"/>
+        <w:rPr>
+          <w:rFonts w:ascii="Times New Roman" w:eastAsia="Times New Roman" w:hAnsi="Times New Roman" w:cs="Times New Roman"/>
+          <w:b/>
+          <w:bCs/>
+          <w:kern w:val="0"/>
+          <w:sz w:val="27"/>
+          <w:szCs w:val="27"/>
+          <w14:ligatures w14:val="none"/>
+        </w:rPr>
+      </w:pPr>
+    </w:p>
+    <w:p>
+      <w:pPr>
+        <w:spacing w:before="100" w:beforeAutospacing="1" w:after="100" w:afterAutospacing="1"/>
         <w:jc w:val="center"/>
         <w:outlineLvl w:val="2"/>
         <w:rPr>
@@ -33,12 +48,15 @@
     <w:p>
       <w:pPr>
         <w:spacing w:before="100" w:beforeAutospacing="1" w:after="100" w:afterAutospacing="1"/>
-        <w:outlineLvl w:val="3"/>
+        <w:jc w:val="center"/>
+        <w:outlineLvl w:val="2"/>
         <w:rPr>
           <w:rFonts w:ascii="Times New Roman" w:eastAsia="Times New Roman" w:hAnsi="Times New Roman" w:cs="Times New Roman"/>
           <w:b/>
           <w:bCs/>
           <w:kern w:val="0"/>
+          <w:sz w:val="27"/>
+          <w:szCs w:val="27"/>
           <w14:ligatures w14:val="none"/>
         </w:rPr>
       </w:pPr>
@@ -48,34 +66,95 @@
           <w:b/>
           <w:bCs/>
           <w:kern w:val="0"/>
-          <w14:ligatures w14:val="none"/>
-        </w:rPr>
-        <w:t>Wednesday</w:t>
+          <w:sz w:val="27"/>
+          <w:szCs w:val="27"/>
+          <w14:ligatures w14:val="none"/>
+        </w:rPr>
+        <w:t xml:space="preserve">Team </w:t>
+      </w:r>
+      <w:proofErr w:type="gramStart"/>
+      <w:r>
+        <w:rPr>
+          <w:rFonts w:ascii="Times New Roman" w:eastAsia="Times New Roman" w:hAnsi="Times New Roman" w:cs="Times New Roman"/>
+          <w:b/>
+          <w:bCs/>
+          <w:kern w:val="0"/>
+          <w:sz w:val="27"/>
+          <w:szCs w:val="27"/>
+          <w14:ligatures w14:val="none"/>
+        </w:rPr>
+        <w:t>Name :</w:t>
+      </w:r>
+      <w:proofErr w:type="gramEnd"/>
+      <w:r>
+        <w:rPr>
+          <w:rFonts w:ascii="Times New Roman" w:eastAsia="Times New Roman" w:hAnsi="Times New Roman" w:cs="Times New Roman"/>
+          <w:b/>
+          <w:bCs/>
+          <w:kern w:val="0"/>
+          <w:sz w:val="27"/>
+          <w:szCs w:val="27"/>
+          <w14:ligatures w14:val="none"/>
+        </w:rPr>
+        <w:t xml:space="preserve"> Guardians of the Algorithm</w:t>
       </w:r>
     </w:p>
     <w:p>
       <w:pPr>
         <w:spacing w:before="100" w:beforeAutospacing="1" w:after="100" w:afterAutospacing="1"/>
-        <w:rPr>
-          <w:rFonts w:ascii="Times New Roman" w:eastAsia="Times New Roman" w:hAnsi="Times New Roman" w:cs="Times New Roman"/>
-          <w:kern w:val="0"/>
-          <w14:ligatures w14:val="none"/>
-        </w:rPr>
-      </w:pPr>
-      <w:r>
-        <w:rPr>
-          <w:rFonts w:ascii="Times New Roman" w:eastAsia="Times New Roman" w:hAnsi="Times New Roman" w:cs="Times New Roman"/>
-          <w:kern w:val="0"/>
-          <w14:ligatures w14:val="none"/>
-        </w:rPr>
-        <w:t>Duration: 15-20 mins</w:t>
+        <w:outlineLvl w:val="3"/>
+        <w:rPr>
+          <w:rFonts w:ascii="Times New Roman" w:eastAsia="Times New Roman" w:hAnsi="Times New Roman" w:cs="Times New Roman"/>
+          <w:b/>
+          <w:bCs/>
+          <w:kern w:val="0"/>
+          <w14:ligatures w14:val="none"/>
+        </w:rPr>
+      </w:pPr>
+      <w:r>
+        <w:rPr>
+          <w:rFonts w:ascii="Times New Roman" w:eastAsia="Times New Roman" w:hAnsi="Times New Roman" w:cs="Times New Roman"/>
+          <w:b/>
+          <w:bCs/>
+          <w:kern w:val="0"/>
+          <w14:ligatures w14:val="none"/>
+        </w:rPr>
+        <w:t>Wednesday</w:t>
       </w:r>
     </w:p>
     <w:p>
       <w:pPr>
+        <w:spacing w:before="100" w:beforeAutospacing="1" w:after="100" w:afterAutospacing="1"/>
+        <w:rPr>
+          <w:rFonts w:ascii="Times New Roman" w:eastAsia="Times New Roman" w:hAnsi="Times New Roman" w:cs="Times New Roman"/>
+          <w:kern w:val="0"/>
+          <w14:ligatures w14:val="none"/>
+        </w:rPr>
+      </w:pPr>
+      <w:r>
+        <w:rPr>
+          <w:rFonts w:ascii="Times New Roman" w:eastAsia="Times New Roman" w:hAnsi="Times New Roman" w:cs="Times New Roman"/>
+          <w:b/>
+          <w:bCs/>
+          <w:kern w:val="0"/>
+          <w14:ligatures w14:val="none"/>
+        </w:rPr>
+        <w:t>Duration</w:t>
+      </w:r>
+      <w:r>
+        <w:rPr>
+          <w:rFonts w:ascii="Times New Roman" w:eastAsia="Times New Roman" w:hAnsi="Times New Roman" w:cs="Times New Roman"/>
+          <w:kern w:val="0"/>
+          <w14:ligatures w14:val="none"/>
+        </w:rPr>
+        <w:t>: 15-20 mins</w:t>
+      </w:r>
+    </w:p>
+    <w:p>
+      <w:pPr>
         <w:numPr>
           <w:ilvl w:val="0"/>
-          <w:numId w:val="1"/>
+          <w:numId w:val="3"/>
         </w:numPr>
         <w:spacing w:before="100" w:beforeAutospacing="1" w:after="100" w:afterAutospacing="1"/>
         <w:rPr>
@@ -97,7 +176,7 @@
       <w:pPr>
         <w:numPr>
           <w:ilvl w:val="0"/>
-          <w:numId w:val="1"/>
+          <w:numId w:val="3"/>
         </w:numPr>
         <w:spacing w:before="100" w:beforeAutospacing="1" w:after="100" w:afterAutospacing="1"/>
         <w:rPr>
@@ -150,17 +229,27 @@
       <w:r>
         <w:rPr>
           <w:rFonts w:ascii="Times New Roman" w:eastAsia="Times New Roman" w:hAnsi="Times New Roman" w:cs="Times New Roman"/>
-          <w:kern w:val="0"/>
-          <w14:ligatures w14:val="none"/>
-        </w:rPr>
-        <w:t>Duration: 15-20 mins</w:t>
+          <w:b/>
+          <w:bCs/>
+          <w:kern w:val="0"/>
+          <w14:ligatures w14:val="none"/>
+        </w:rPr>
+        <w:t>Duration</w:t>
+      </w:r>
+      <w:r>
+        <w:rPr>
+          <w:rFonts w:ascii="Times New Roman" w:eastAsia="Times New Roman" w:hAnsi="Times New Roman" w:cs="Times New Roman"/>
+          <w:kern w:val="0"/>
+          <w14:ligatures w14:val="none"/>
+        </w:rPr>
+        <w:t>: 15-20 mins</w:t>
       </w:r>
     </w:p>
     <w:p>
       <w:pPr>
         <w:numPr>
           <w:ilvl w:val="0"/>
-          <w:numId w:val="2"/>
+          <w:numId w:val="4"/>
         </w:numPr>
         <w:spacing w:before="100" w:beforeAutospacing="1" w:after="100" w:afterAutospacing="1"/>
         <w:rPr>
@@ -182,7 +271,7 @@
       <w:pPr>
         <w:numPr>
           <w:ilvl w:val="0"/>
-          <w:numId w:val="2"/>
+          <w:numId w:val="4"/>
         </w:numPr>
         <w:spacing w:before="100" w:beforeAutospacing="1" w:after="100" w:afterAutospacing="1"/>
         <w:rPr>
@@ -198,6 +287,272 @@
           <w14:ligatures w14:val="none"/>
         </w:rPr>
         <w:t>Shortlisted key methods and strategies to focus on next.</w:t>
+      </w:r>
+    </w:p>
+    <w:p>
+      <w:pPr>
+        <w:spacing w:before="100" w:beforeAutospacing="1" w:after="100" w:afterAutospacing="1"/>
+        <w:outlineLvl w:val="3"/>
+        <w:rPr>
+          <w:rFonts w:ascii="Times New Roman" w:eastAsia="Times New Roman" w:hAnsi="Times New Roman" w:cs="Times New Roman"/>
+          <w:b/>
+          <w:bCs/>
+          <w:kern w:val="0"/>
+          <w14:ligatures w14:val="none"/>
+        </w:rPr>
+      </w:pPr>
+      <w:r>
+        <w:rPr>
+          <w:rFonts w:ascii="Times New Roman" w:eastAsia="Times New Roman" w:hAnsi="Times New Roman" w:cs="Times New Roman"/>
+          <w:b/>
+          <w:bCs/>
+          <w:kern w:val="0"/>
+          <w14:ligatures w14:val="none"/>
+        </w:rPr>
+        <w:t>Friday</w:t>
+      </w:r>
+    </w:p>
+    <w:p>
+      <w:pPr>
+        <w:spacing w:before="100" w:beforeAutospacing="1" w:after="100" w:afterAutospacing="1"/>
+        <w:rPr>
+          <w:rFonts w:ascii="Times New Roman" w:eastAsia="Times New Roman" w:hAnsi="Times New Roman" w:cs="Times New Roman"/>
+          <w:kern w:val="0"/>
+          <w14:ligatures w14:val="none"/>
+        </w:rPr>
+      </w:pPr>
+      <w:r>
+        <w:rPr>
+          <w:rFonts w:ascii="Times New Roman" w:eastAsia="Times New Roman" w:hAnsi="Times New Roman" w:cs="Times New Roman"/>
+          <w:b/>
+          <w:bCs/>
+          <w:kern w:val="0"/>
+          <w14:ligatures w14:val="none"/>
+        </w:rPr>
+        <w:t>Duration</w:t>
+      </w:r>
+      <w:r>
+        <w:rPr>
+          <w:rFonts w:ascii="Times New Roman" w:eastAsia="Times New Roman" w:hAnsi="Times New Roman" w:cs="Times New Roman"/>
+          <w:kern w:val="0"/>
+          <w14:ligatures w14:val="none"/>
+        </w:rPr>
+        <w:t xml:space="preserve">: </w:t>
+      </w:r>
+      <w:r>
+        <w:rPr>
+          <w:rFonts w:ascii="Times New Roman" w:eastAsia="Times New Roman" w:hAnsi="Times New Roman" w:cs="Times New Roman"/>
+          <w:kern w:val="0"/>
+          <w14:ligatures w14:val="none"/>
+        </w:rPr>
+        <w:t>40</w:t>
+      </w:r>
+      <w:r>
+        <w:rPr>
+          <w:rFonts w:ascii="Times New Roman" w:eastAsia="Times New Roman" w:hAnsi="Times New Roman" w:cs="Times New Roman"/>
+          <w:kern w:val="0"/>
+          <w14:ligatures w14:val="none"/>
+        </w:rPr>
+        <w:t xml:space="preserve"> mins</w:t>
+      </w:r>
+    </w:p>
+    <w:p>
+      <w:pPr>
+        <w:numPr>
+          <w:ilvl w:val="0"/>
+          <w:numId w:val="5"/>
+        </w:numPr>
+        <w:spacing w:before="100" w:beforeAutospacing="1" w:after="100" w:afterAutospacing="1"/>
+        <w:rPr>
+          <w:rFonts w:ascii="Times New Roman" w:eastAsia="Times New Roman" w:hAnsi="Times New Roman" w:cs="Times New Roman"/>
+          <w:kern w:val="0"/>
+          <w14:ligatures w14:val="none"/>
+        </w:rPr>
+      </w:pPr>
+      <w:r>
+        <w:rPr>
+          <w:rFonts w:ascii="Times New Roman" w:eastAsia="Times New Roman" w:hAnsi="Times New Roman" w:cs="Times New Roman"/>
+          <w:kern w:val="0"/>
+          <w14:ligatures w14:val="none"/>
+        </w:rPr>
+        <w:t>Completed the implementation of all required code.</w:t>
+      </w:r>
+    </w:p>
+    <w:p>
+      <w:pPr>
+        <w:numPr>
+          <w:ilvl w:val="0"/>
+          <w:numId w:val="5"/>
+        </w:numPr>
+        <w:spacing w:before="100" w:beforeAutospacing="1" w:after="100" w:afterAutospacing="1"/>
+        <w:rPr>
+          <w:rFonts w:ascii="Times New Roman" w:eastAsia="Times New Roman" w:hAnsi="Times New Roman" w:cs="Times New Roman"/>
+          <w:kern w:val="0"/>
+          <w14:ligatures w14:val="none"/>
+        </w:rPr>
+      </w:pPr>
+      <w:r>
+        <w:rPr>
+          <w:rFonts w:ascii="Times New Roman" w:eastAsia="Times New Roman" w:hAnsi="Times New Roman" w:cs="Times New Roman"/>
+          <w:kern w:val="0"/>
+          <w14:ligatures w14:val="none"/>
+        </w:rPr>
+        <w:t>Ran initial tests and validated the algorithm’s performance.</w:t>
+      </w:r>
+    </w:p>
+    <w:p>
+      <w:pPr>
+        <w:numPr>
+          <w:ilvl w:val="0"/>
+          <w:numId w:val="5"/>
+        </w:numPr>
+        <w:spacing w:before="100" w:beforeAutospacing="1" w:after="100" w:afterAutospacing="1"/>
+        <w:rPr>
+          <w:rFonts w:ascii="Times New Roman" w:eastAsia="Times New Roman" w:hAnsi="Times New Roman" w:cs="Times New Roman"/>
+          <w:kern w:val="0"/>
+          <w14:ligatures w14:val="none"/>
+        </w:rPr>
+      </w:pPr>
+      <w:r>
+        <w:rPr>
+          <w:rFonts w:ascii="Times New Roman" w:eastAsia="Times New Roman" w:hAnsi="Times New Roman" w:cs="Times New Roman"/>
+          <w:kern w:val="0"/>
+          <w14:ligatures w14:val="none"/>
+        </w:rPr>
+        <w:t>Started working on the report simultaneously while coding.</w:t>
+      </w:r>
+    </w:p>
+    <w:p>
+      <w:pPr>
+        <w:spacing w:before="100" w:beforeAutospacing="1" w:after="100" w:afterAutospacing="1"/>
+        <w:outlineLvl w:val="3"/>
+        <w:rPr>
+          <w:rFonts w:ascii="Times New Roman" w:eastAsia="Times New Roman" w:hAnsi="Times New Roman" w:cs="Times New Roman"/>
+          <w:b/>
+          <w:bCs/>
+          <w:kern w:val="0"/>
+          <w14:ligatures w14:val="none"/>
+        </w:rPr>
+      </w:pPr>
+      <w:r>
+        <w:rPr>
+          <w:rFonts w:ascii="Times New Roman" w:eastAsia="Times New Roman" w:hAnsi="Times New Roman" w:cs="Times New Roman"/>
+          <w:b/>
+          <w:bCs/>
+          <w:kern w:val="0"/>
+          <w14:ligatures w14:val="none"/>
+        </w:rPr>
+        <w:t>Saturday</w:t>
+      </w:r>
+    </w:p>
+    <w:p>
+      <w:pPr>
+        <w:spacing w:before="100" w:beforeAutospacing="1" w:after="100" w:afterAutospacing="1"/>
+        <w:rPr>
+          <w:rFonts w:ascii="Times New Roman" w:eastAsia="Times New Roman" w:hAnsi="Times New Roman" w:cs="Times New Roman"/>
+          <w:kern w:val="0"/>
+          <w14:ligatures w14:val="none"/>
+        </w:rPr>
+      </w:pPr>
+      <w:r>
+        <w:rPr>
+          <w:rFonts w:ascii="Times New Roman" w:eastAsia="Times New Roman" w:hAnsi="Times New Roman" w:cs="Times New Roman"/>
+          <w:b/>
+          <w:bCs/>
+          <w:kern w:val="0"/>
+          <w14:ligatures w14:val="none"/>
+        </w:rPr>
+        <w:t>Duration</w:t>
+      </w:r>
+      <w:r>
+        <w:rPr>
+          <w:rFonts w:ascii="Times New Roman" w:eastAsia="Times New Roman" w:hAnsi="Times New Roman" w:cs="Times New Roman"/>
+          <w:kern w:val="0"/>
+          <w14:ligatures w14:val="none"/>
+        </w:rPr>
+        <w:t xml:space="preserve">: </w:t>
+      </w:r>
+      <w:r>
+        <w:rPr>
+          <w:rFonts w:ascii="Times New Roman" w:eastAsia="Times New Roman" w:hAnsi="Times New Roman" w:cs="Times New Roman"/>
+          <w:kern w:val="0"/>
+          <w14:ligatures w14:val="none"/>
+        </w:rPr>
+        <w:t>45</w:t>
+      </w:r>
+      <w:r>
+        <w:rPr>
+          <w:rFonts w:ascii="Times New Roman" w:eastAsia="Times New Roman" w:hAnsi="Times New Roman" w:cs="Times New Roman"/>
+          <w:kern w:val="0"/>
+          <w14:ligatures w14:val="none"/>
+        </w:rPr>
+        <w:t xml:space="preserve"> mins</w:t>
+      </w:r>
+    </w:p>
+    <w:p>
+      <w:pPr>
+        <w:numPr>
+          <w:ilvl w:val="0"/>
+          <w:numId w:val="6"/>
+        </w:numPr>
+        <w:spacing w:before="100" w:beforeAutospacing="1" w:after="100" w:afterAutospacing="1"/>
+        <w:rPr>
+          <w:rFonts w:ascii="Times New Roman" w:eastAsia="Times New Roman" w:hAnsi="Times New Roman" w:cs="Times New Roman"/>
+          <w:kern w:val="0"/>
+          <w14:ligatures w14:val="none"/>
+        </w:rPr>
+      </w:pPr>
+      <w:r>
+        <w:rPr>
+          <w:rFonts w:ascii="Times New Roman" w:eastAsia="Times New Roman" w:hAnsi="Times New Roman" w:cs="Times New Roman"/>
+          <w:kern w:val="0"/>
+          <w14:ligatures w14:val="none"/>
+        </w:rPr>
+        <w:t>Finalized the report and ensured all required documentation is completed.</w:t>
+      </w:r>
+    </w:p>
+    <w:p>
+      <w:pPr>
+        <w:numPr>
+          <w:ilvl w:val="0"/>
+          <w:numId w:val="6"/>
+        </w:numPr>
+        <w:spacing w:before="100" w:beforeAutospacing="1" w:after="100" w:afterAutospacing="1"/>
+        <w:rPr>
+          <w:rFonts w:ascii="Times New Roman" w:eastAsia="Times New Roman" w:hAnsi="Times New Roman" w:cs="Times New Roman"/>
+          <w:kern w:val="0"/>
+          <w14:ligatures w14:val="none"/>
+        </w:rPr>
+      </w:pPr>
+      <w:r>
+        <w:rPr>
+          <w:rFonts w:ascii="Times New Roman" w:eastAsia="Times New Roman" w:hAnsi="Times New Roman" w:cs="Times New Roman"/>
+          <w:kern w:val="0"/>
+          <w14:ligatures w14:val="none"/>
+        </w:rPr>
+        <w:t>Reviewed and tested the entire implementation for accuracy.</w:t>
+      </w:r>
+    </w:p>
+    <w:p>
+      <w:pPr>
+        <w:numPr>
+          <w:ilvl w:val="0"/>
+          <w:numId w:val="6"/>
+        </w:numPr>
+        <w:spacing w:before="100" w:beforeAutospacing="1" w:after="100" w:afterAutospacing="1"/>
+        <w:rPr>
+          <w:rFonts w:ascii="Times New Roman" w:eastAsia="Times New Roman" w:hAnsi="Times New Roman" w:cs="Times New Roman"/>
+          <w:kern w:val="0"/>
+          <w14:ligatures w14:val="none"/>
+        </w:rPr>
+      </w:pPr>
+      <w:r>
+        <w:rPr>
+          <w:rFonts w:ascii="Times New Roman" w:eastAsia="Times New Roman" w:hAnsi="Times New Roman" w:cs="Times New Roman"/>
+          <w:kern w:val="0"/>
+          <w14:ligatures w14:val="none"/>
+        </w:rPr>
+        <w:t>Prepared files for submission, ensuring all necessary components are included.</w:t>
       </w:r>
     </w:p>
     <w:p/>
@@ -511,11 +866,619 @@
       </w:rPr>
     </w:lvl>
   </w:abstractNum>
+  <w:abstractNum w:abstractNumId="2" w15:restartNumberingAfterBreak="0">
+    <w:nsid w:val="3A3E1E34"/>
+    <w:multiLevelType w:val="multilevel"/>
+    <w:tmpl w:val="B6C060DE"/>
+    <w:lvl w:ilvl="0">
+      <w:start w:val="1"/>
+      <w:numFmt w:val="bullet"/>
+      <w:lvlText w:val=""/>
+      <w:lvlJc w:val="left"/>
+      <w:pPr>
+        <w:tabs>
+          <w:tab w:val="num" w:pos="720"/>
+        </w:tabs>
+        <w:ind w:left="720" w:hanging="360"/>
+      </w:pPr>
+      <w:rPr>
+        <w:rFonts w:ascii="Symbol" w:hAnsi="Symbol" w:hint="default"/>
+        <w:sz w:val="20"/>
+      </w:rPr>
+    </w:lvl>
+    <w:lvl w:ilvl="1" w:tentative="1">
+      <w:start w:val="1"/>
+      <w:numFmt w:val="bullet"/>
+      <w:lvlText w:val="o"/>
+      <w:lvlJc w:val="left"/>
+      <w:pPr>
+        <w:tabs>
+          <w:tab w:val="num" w:pos="1440"/>
+        </w:tabs>
+        <w:ind w:left="1440" w:hanging="360"/>
+      </w:pPr>
+      <w:rPr>
+        <w:rFonts w:ascii="Courier New" w:hAnsi="Courier New" w:hint="default"/>
+        <w:sz w:val="20"/>
+      </w:rPr>
+    </w:lvl>
+    <w:lvl w:ilvl="2" w:tentative="1">
+      <w:start w:val="1"/>
+      <w:numFmt w:val="bullet"/>
+      <w:lvlText w:val=""/>
+      <w:lvlJc w:val="left"/>
+      <w:pPr>
+        <w:tabs>
+          <w:tab w:val="num" w:pos="2160"/>
+        </w:tabs>
+        <w:ind w:left="2160" w:hanging="360"/>
+      </w:pPr>
+      <w:rPr>
+        <w:rFonts w:ascii="Wingdings" w:hAnsi="Wingdings" w:hint="default"/>
+        <w:sz w:val="20"/>
+      </w:rPr>
+    </w:lvl>
+    <w:lvl w:ilvl="3" w:tentative="1">
+      <w:start w:val="1"/>
+      <w:numFmt w:val="bullet"/>
+      <w:lvlText w:val=""/>
+      <w:lvlJc w:val="left"/>
+      <w:pPr>
+        <w:tabs>
+          <w:tab w:val="num" w:pos="2880"/>
+        </w:tabs>
+        <w:ind w:left="2880" w:hanging="360"/>
+      </w:pPr>
+      <w:rPr>
+        <w:rFonts w:ascii="Wingdings" w:hAnsi="Wingdings" w:hint="default"/>
+        <w:sz w:val="20"/>
+      </w:rPr>
+    </w:lvl>
+    <w:lvl w:ilvl="4" w:tentative="1">
+      <w:start w:val="1"/>
+      <w:numFmt w:val="bullet"/>
+      <w:lvlText w:val=""/>
+      <w:lvlJc w:val="left"/>
+      <w:pPr>
+        <w:tabs>
+          <w:tab w:val="num" w:pos="3600"/>
+        </w:tabs>
+        <w:ind w:left="3600" w:hanging="360"/>
+      </w:pPr>
+      <w:rPr>
+        <w:rFonts w:ascii="Wingdings" w:hAnsi="Wingdings" w:hint="default"/>
+        <w:sz w:val="20"/>
+      </w:rPr>
+    </w:lvl>
+    <w:lvl w:ilvl="5" w:tentative="1">
+      <w:start w:val="1"/>
+      <w:numFmt w:val="bullet"/>
+      <w:lvlText w:val=""/>
+      <w:lvlJc w:val="left"/>
+      <w:pPr>
+        <w:tabs>
+          <w:tab w:val="num" w:pos="4320"/>
+        </w:tabs>
+        <w:ind w:left="4320" w:hanging="360"/>
+      </w:pPr>
+      <w:rPr>
+        <w:rFonts w:ascii="Wingdings" w:hAnsi="Wingdings" w:hint="default"/>
+        <w:sz w:val="20"/>
+      </w:rPr>
+    </w:lvl>
+    <w:lvl w:ilvl="6" w:tentative="1">
+      <w:start w:val="1"/>
+      <w:numFmt w:val="bullet"/>
+      <w:lvlText w:val=""/>
+      <w:lvlJc w:val="left"/>
+      <w:pPr>
+        <w:tabs>
+          <w:tab w:val="num" w:pos="5040"/>
+        </w:tabs>
+        <w:ind w:left="5040" w:hanging="360"/>
+      </w:pPr>
+      <w:rPr>
+        <w:rFonts w:ascii="Wingdings" w:hAnsi="Wingdings" w:hint="default"/>
+        <w:sz w:val="20"/>
+      </w:rPr>
+    </w:lvl>
+    <w:lvl w:ilvl="7" w:tentative="1">
+      <w:start w:val="1"/>
+      <w:numFmt w:val="bullet"/>
+      <w:lvlText w:val=""/>
+      <w:lvlJc w:val="left"/>
+      <w:pPr>
+        <w:tabs>
+          <w:tab w:val="num" w:pos="5760"/>
+        </w:tabs>
+        <w:ind w:left="5760" w:hanging="360"/>
+      </w:pPr>
+      <w:rPr>
+        <w:rFonts w:ascii="Wingdings" w:hAnsi="Wingdings" w:hint="default"/>
+        <w:sz w:val="20"/>
+      </w:rPr>
+    </w:lvl>
+    <w:lvl w:ilvl="8" w:tentative="1">
+      <w:start w:val="1"/>
+      <w:numFmt w:val="bullet"/>
+      <w:lvlText w:val=""/>
+      <w:lvlJc w:val="left"/>
+      <w:pPr>
+        <w:tabs>
+          <w:tab w:val="num" w:pos="6480"/>
+        </w:tabs>
+        <w:ind w:left="6480" w:hanging="360"/>
+      </w:pPr>
+      <w:rPr>
+        <w:rFonts w:ascii="Wingdings" w:hAnsi="Wingdings" w:hint="default"/>
+        <w:sz w:val="20"/>
+      </w:rPr>
+    </w:lvl>
+  </w:abstractNum>
+  <w:abstractNum w:abstractNumId="3" w15:restartNumberingAfterBreak="0">
+    <w:nsid w:val="3ADA03AF"/>
+    <w:multiLevelType w:val="multilevel"/>
+    <w:tmpl w:val="F5C08B72"/>
+    <w:lvl w:ilvl="0">
+      <w:start w:val="1"/>
+      <w:numFmt w:val="bullet"/>
+      <w:lvlText w:val=""/>
+      <w:lvlJc w:val="left"/>
+      <w:pPr>
+        <w:tabs>
+          <w:tab w:val="num" w:pos="720"/>
+        </w:tabs>
+        <w:ind w:left="720" w:hanging="360"/>
+      </w:pPr>
+      <w:rPr>
+        <w:rFonts w:ascii="Symbol" w:hAnsi="Symbol" w:hint="default"/>
+        <w:sz w:val="20"/>
+      </w:rPr>
+    </w:lvl>
+    <w:lvl w:ilvl="1" w:tentative="1">
+      <w:start w:val="1"/>
+      <w:numFmt w:val="bullet"/>
+      <w:lvlText w:val="o"/>
+      <w:lvlJc w:val="left"/>
+      <w:pPr>
+        <w:tabs>
+          <w:tab w:val="num" w:pos="1440"/>
+        </w:tabs>
+        <w:ind w:left="1440" w:hanging="360"/>
+      </w:pPr>
+      <w:rPr>
+        <w:rFonts w:ascii="Courier New" w:hAnsi="Courier New" w:hint="default"/>
+        <w:sz w:val="20"/>
+      </w:rPr>
+    </w:lvl>
+    <w:lvl w:ilvl="2" w:tentative="1">
+      <w:start w:val="1"/>
+      <w:numFmt w:val="bullet"/>
+      <w:lvlText w:val=""/>
+      <w:lvlJc w:val="left"/>
+      <w:pPr>
+        <w:tabs>
+          <w:tab w:val="num" w:pos="2160"/>
+        </w:tabs>
+        <w:ind w:left="2160" w:hanging="360"/>
+      </w:pPr>
+      <w:rPr>
+        <w:rFonts w:ascii="Wingdings" w:hAnsi="Wingdings" w:hint="default"/>
+        <w:sz w:val="20"/>
+      </w:rPr>
+    </w:lvl>
+    <w:lvl w:ilvl="3" w:tentative="1">
+      <w:start w:val="1"/>
+      <w:numFmt w:val="bullet"/>
+      <w:lvlText w:val=""/>
+      <w:lvlJc w:val="left"/>
+      <w:pPr>
+        <w:tabs>
+          <w:tab w:val="num" w:pos="2880"/>
+        </w:tabs>
+        <w:ind w:left="2880" w:hanging="360"/>
+      </w:pPr>
+      <w:rPr>
+        <w:rFonts w:ascii="Wingdings" w:hAnsi="Wingdings" w:hint="default"/>
+        <w:sz w:val="20"/>
+      </w:rPr>
+    </w:lvl>
+    <w:lvl w:ilvl="4" w:tentative="1">
+      <w:start w:val="1"/>
+      <w:numFmt w:val="bullet"/>
+      <w:lvlText w:val=""/>
+      <w:lvlJc w:val="left"/>
+      <w:pPr>
+        <w:tabs>
+          <w:tab w:val="num" w:pos="3600"/>
+        </w:tabs>
+        <w:ind w:left="3600" w:hanging="360"/>
+      </w:pPr>
+      <w:rPr>
+        <w:rFonts w:ascii="Wingdings" w:hAnsi="Wingdings" w:hint="default"/>
+        <w:sz w:val="20"/>
+      </w:rPr>
+    </w:lvl>
+    <w:lvl w:ilvl="5" w:tentative="1">
+      <w:start w:val="1"/>
+      <w:numFmt w:val="bullet"/>
+      <w:lvlText w:val=""/>
+      <w:lvlJc w:val="left"/>
+      <w:pPr>
+        <w:tabs>
+          <w:tab w:val="num" w:pos="4320"/>
+        </w:tabs>
+        <w:ind w:left="4320" w:hanging="360"/>
+      </w:pPr>
+      <w:rPr>
+        <w:rFonts w:ascii="Wingdings" w:hAnsi="Wingdings" w:hint="default"/>
+        <w:sz w:val="20"/>
+      </w:rPr>
+    </w:lvl>
+    <w:lvl w:ilvl="6" w:tentative="1">
+      <w:start w:val="1"/>
+      <w:numFmt w:val="bullet"/>
+      <w:lvlText w:val=""/>
+      <w:lvlJc w:val="left"/>
+      <w:pPr>
+        <w:tabs>
+          <w:tab w:val="num" w:pos="5040"/>
+        </w:tabs>
+        <w:ind w:left="5040" w:hanging="360"/>
+      </w:pPr>
+      <w:rPr>
+        <w:rFonts w:ascii="Wingdings" w:hAnsi="Wingdings" w:hint="default"/>
+        <w:sz w:val="20"/>
+      </w:rPr>
+    </w:lvl>
+    <w:lvl w:ilvl="7" w:tentative="1">
+      <w:start w:val="1"/>
+      <w:numFmt w:val="bullet"/>
+      <w:lvlText w:val=""/>
+      <w:lvlJc w:val="left"/>
+      <w:pPr>
+        <w:tabs>
+          <w:tab w:val="num" w:pos="5760"/>
+        </w:tabs>
+        <w:ind w:left="5760" w:hanging="360"/>
+      </w:pPr>
+      <w:rPr>
+        <w:rFonts w:ascii="Wingdings" w:hAnsi="Wingdings" w:hint="default"/>
+        <w:sz w:val="20"/>
+      </w:rPr>
+    </w:lvl>
+    <w:lvl w:ilvl="8" w:tentative="1">
+      <w:start w:val="1"/>
+      <w:numFmt w:val="bullet"/>
+      <w:lvlText w:val=""/>
+      <w:lvlJc w:val="left"/>
+      <w:pPr>
+        <w:tabs>
+          <w:tab w:val="num" w:pos="6480"/>
+        </w:tabs>
+        <w:ind w:left="6480" w:hanging="360"/>
+      </w:pPr>
+      <w:rPr>
+        <w:rFonts w:ascii="Wingdings" w:hAnsi="Wingdings" w:hint="default"/>
+        <w:sz w:val="20"/>
+      </w:rPr>
+    </w:lvl>
+  </w:abstractNum>
+  <w:abstractNum w:abstractNumId="4" w15:restartNumberingAfterBreak="0">
+    <w:nsid w:val="3DDE298D"/>
+    <w:multiLevelType w:val="multilevel"/>
+    <w:tmpl w:val="937EBBF6"/>
+    <w:lvl w:ilvl="0">
+      <w:start w:val="1"/>
+      <w:numFmt w:val="bullet"/>
+      <w:lvlText w:val=""/>
+      <w:lvlJc w:val="left"/>
+      <w:pPr>
+        <w:tabs>
+          <w:tab w:val="num" w:pos="720"/>
+        </w:tabs>
+        <w:ind w:left="720" w:hanging="360"/>
+      </w:pPr>
+      <w:rPr>
+        <w:rFonts w:ascii="Symbol" w:hAnsi="Symbol" w:hint="default"/>
+        <w:sz w:val="20"/>
+      </w:rPr>
+    </w:lvl>
+    <w:lvl w:ilvl="1" w:tentative="1">
+      <w:start w:val="1"/>
+      <w:numFmt w:val="bullet"/>
+      <w:lvlText w:val="o"/>
+      <w:lvlJc w:val="left"/>
+      <w:pPr>
+        <w:tabs>
+          <w:tab w:val="num" w:pos="1440"/>
+        </w:tabs>
+        <w:ind w:left="1440" w:hanging="360"/>
+      </w:pPr>
+      <w:rPr>
+        <w:rFonts w:ascii="Courier New" w:hAnsi="Courier New" w:hint="default"/>
+        <w:sz w:val="20"/>
+      </w:rPr>
+    </w:lvl>
+    <w:lvl w:ilvl="2" w:tentative="1">
+      <w:start w:val="1"/>
+      <w:numFmt w:val="bullet"/>
+      <w:lvlText w:val=""/>
+      <w:lvlJc w:val="left"/>
+      <w:pPr>
+        <w:tabs>
+          <w:tab w:val="num" w:pos="2160"/>
+        </w:tabs>
+        <w:ind w:left="2160" w:hanging="360"/>
+      </w:pPr>
+      <w:rPr>
+        <w:rFonts w:ascii="Wingdings" w:hAnsi="Wingdings" w:hint="default"/>
+        <w:sz w:val="20"/>
+      </w:rPr>
+    </w:lvl>
+    <w:lvl w:ilvl="3" w:tentative="1">
+      <w:start w:val="1"/>
+      <w:numFmt w:val="bullet"/>
+      <w:lvlText w:val=""/>
+      <w:lvlJc w:val="left"/>
+      <w:pPr>
+        <w:tabs>
+          <w:tab w:val="num" w:pos="2880"/>
+        </w:tabs>
+        <w:ind w:left="2880" w:hanging="360"/>
+      </w:pPr>
+      <w:rPr>
+        <w:rFonts w:ascii="Wingdings" w:hAnsi="Wingdings" w:hint="default"/>
+        <w:sz w:val="20"/>
+      </w:rPr>
+    </w:lvl>
+    <w:lvl w:ilvl="4" w:tentative="1">
+      <w:start w:val="1"/>
+      <w:numFmt w:val="bullet"/>
+      <w:lvlText w:val=""/>
+      <w:lvlJc w:val="left"/>
+      <w:pPr>
+        <w:tabs>
+          <w:tab w:val="num" w:pos="3600"/>
+        </w:tabs>
+        <w:ind w:left="3600" w:hanging="360"/>
+      </w:pPr>
+      <w:rPr>
+        <w:rFonts w:ascii="Wingdings" w:hAnsi="Wingdings" w:hint="default"/>
+        <w:sz w:val="20"/>
+      </w:rPr>
+    </w:lvl>
+    <w:lvl w:ilvl="5" w:tentative="1">
+      <w:start w:val="1"/>
+      <w:numFmt w:val="bullet"/>
+      <w:lvlText w:val=""/>
+      <w:lvlJc w:val="left"/>
+      <w:pPr>
+        <w:tabs>
+          <w:tab w:val="num" w:pos="4320"/>
+        </w:tabs>
+        <w:ind w:left="4320" w:hanging="360"/>
+      </w:pPr>
+      <w:rPr>
+        <w:rFonts w:ascii="Wingdings" w:hAnsi="Wingdings" w:hint="default"/>
+        <w:sz w:val="20"/>
+      </w:rPr>
+    </w:lvl>
+    <w:lvl w:ilvl="6" w:tentative="1">
+      <w:start w:val="1"/>
+      <w:numFmt w:val="bullet"/>
+      <w:lvlText w:val=""/>
+      <w:lvlJc w:val="left"/>
+      <w:pPr>
+        <w:tabs>
+          <w:tab w:val="num" w:pos="5040"/>
+        </w:tabs>
+        <w:ind w:left="5040" w:hanging="360"/>
+      </w:pPr>
+      <w:rPr>
+        <w:rFonts w:ascii="Wingdings" w:hAnsi="Wingdings" w:hint="default"/>
+        <w:sz w:val="20"/>
+      </w:rPr>
+    </w:lvl>
+    <w:lvl w:ilvl="7" w:tentative="1">
+      <w:start w:val="1"/>
+      <w:numFmt w:val="bullet"/>
+      <w:lvlText w:val=""/>
+      <w:lvlJc w:val="left"/>
+      <w:pPr>
+        <w:tabs>
+          <w:tab w:val="num" w:pos="5760"/>
+        </w:tabs>
+        <w:ind w:left="5760" w:hanging="360"/>
+      </w:pPr>
+      <w:rPr>
+        <w:rFonts w:ascii="Wingdings" w:hAnsi="Wingdings" w:hint="default"/>
+        <w:sz w:val="20"/>
+      </w:rPr>
+    </w:lvl>
+    <w:lvl w:ilvl="8" w:tentative="1">
+      <w:start w:val="1"/>
+      <w:numFmt w:val="bullet"/>
+      <w:lvlText w:val=""/>
+      <w:lvlJc w:val="left"/>
+      <w:pPr>
+        <w:tabs>
+          <w:tab w:val="num" w:pos="6480"/>
+        </w:tabs>
+        <w:ind w:left="6480" w:hanging="360"/>
+      </w:pPr>
+      <w:rPr>
+        <w:rFonts w:ascii="Wingdings" w:hAnsi="Wingdings" w:hint="default"/>
+        <w:sz w:val="20"/>
+      </w:rPr>
+    </w:lvl>
+  </w:abstractNum>
+  <w:abstractNum w:abstractNumId="5" w15:restartNumberingAfterBreak="0">
+    <w:nsid w:val="673662DE"/>
+    <w:multiLevelType w:val="multilevel"/>
+    <w:tmpl w:val="4720FA8C"/>
+    <w:lvl w:ilvl="0">
+      <w:start w:val="1"/>
+      <w:numFmt w:val="bullet"/>
+      <w:lvlText w:val=""/>
+      <w:lvlJc w:val="left"/>
+      <w:pPr>
+        <w:tabs>
+          <w:tab w:val="num" w:pos="720"/>
+        </w:tabs>
+        <w:ind w:left="720" w:hanging="360"/>
+      </w:pPr>
+      <w:rPr>
+        <w:rFonts w:ascii="Symbol" w:hAnsi="Symbol" w:hint="default"/>
+        <w:sz w:val="20"/>
+      </w:rPr>
+    </w:lvl>
+    <w:lvl w:ilvl="1" w:tentative="1">
+      <w:start w:val="1"/>
+      <w:numFmt w:val="bullet"/>
+      <w:lvlText w:val="o"/>
+      <w:lvlJc w:val="left"/>
+      <w:pPr>
+        <w:tabs>
+          <w:tab w:val="num" w:pos="1440"/>
+        </w:tabs>
+        <w:ind w:left="1440" w:hanging="360"/>
+      </w:pPr>
+      <w:rPr>
+        <w:rFonts w:ascii="Courier New" w:hAnsi="Courier New" w:hint="default"/>
+        <w:sz w:val="20"/>
+      </w:rPr>
+    </w:lvl>
+    <w:lvl w:ilvl="2" w:tentative="1">
+      <w:start w:val="1"/>
+      <w:numFmt w:val="bullet"/>
+      <w:lvlText w:val=""/>
+      <w:lvlJc w:val="left"/>
+      <w:pPr>
+        <w:tabs>
+          <w:tab w:val="num" w:pos="2160"/>
+        </w:tabs>
+        <w:ind w:left="2160" w:hanging="360"/>
+      </w:pPr>
+      <w:rPr>
+        <w:rFonts w:ascii="Wingdings" w:hAnsi="Wingdings" w:hint="default"/>
+        <w:sz w:val="20"/>
+      </w:rPr>
+    </w:lvl>
+    <w:lvl w:ilvl="3" w:tentative="1">
+      <w:start w:val="1"/>
+      <w:numFmt w:val="bullet"/>
+      <w:lvlText w:val=""/>
+      <w:lvlJc w:val="left"/>
+      <w:pPr>
+        <w:tabs>
+          <w:tab w:val="num" w:pos="2880"/>
+        </w:tabs>
+        <w:ind w:left="2880" w:hanging="360"/>
+      </w:pPr>
+      <w:rPr>
+        <w:rFonts w:ascii="Wingdings" w:hAnsi="Wingdings" w:hint="default"/>
+        <w:sz w:val="20"/>
+      </w:rPr>
+    </w:lvl>
+    <w:lvl w:ilvl="4" w:tentative="1">
+      <w:start w:val="1"/>
+      <w:numFmt w:val="bullet"/>
+      <w:lvlText w:val=""/>
+      <w:lvlJc w:val="left"/>
+      <w:pPr>
+        <w:tabs>
+          <w:tab w:val="num" w:pos="3600"/>
+        </w:tabs>
+        <w:ind w:left="3600" w:hanging="360"/>
+      </w:pPr>
+      <w:rPr>
+        <w:rFonts w:ascii="Wingdings" w:hAnsi="Wingdings" w:hint="default"/>
+        <w:sz w:val="20"/>
+      </w:rPr>
+    </w:lvl>
+    <w:lvl w:ilvl="5" w:tentative="1">
+      <w:start w:val="1"/>
+      <w:numFmt w:val="bullet"/>
+      <w:lvlText w:val=""/>
+      <w:lvlJc w:val="left"/>
+      <w:pPr>
+        <w:tabs>
+          <w:tab w:val="num" w:pos="4320"/>
+        </w:tabs>
+        <w:ind w:left="4320" w:hanging="360"/>
+      </w:pPr>
+      <w:rPr>
+        <w:rFonts w:ascii="Wingdings" w:hAnsi="Wingdings" w:hint="default"/>
+        <w:sz w:val="20"/>
+      </w:rPr>
+    </w:lvl>
+    <w:lvl w:ilvl="6" w:tentative="1">
+      <w:start w:val="1"/>
+      <w:numFmt w:val="bullet"/>
+      <w:lvlText w:val=""/>
+      <w:lvlJc w:val="left"/>
+      <w:pPr>
+        <w:tabs>
+          <w:tab w:val="num" w:pos="5040"/>
+        </w:tabs>
+        <w:ind w:left="5040" w:hanging="360"/>
+      </w:pPr>
+      <w:rPr>
+        <w:rFonts w:ascii="Wingdings" w:hAnsi="Wingdings" w:hint="default"/>
+        <w:sz w:val="20"/>
+      </w:rPr>
+    </w:lvl>
+    <w:lvl w:ilvl="7" w:tentative="1">
+      <w:start w:val="1"/>
+      <w:numFmt w:val="bullet"/>
+      <w:lvlText w:val=""/>
+      <w:lvlJc w:val="left"/>
+      <w:pPr>
+        <w:tabs>
+          <w:tab w:val="num" w:pos="5760"/>
+        </w:tabs>
+        <w:ind w:left="5760" w:hanging="360"/>
+      </w:pPr>
+      <w:rPr>
+        <w:rFonts w:ascii="Wingdings" w:hAnsi="Wingdings" w:hint="default"/>
+        <w:sz w:val="20"/>
+      </w:rPr>
+    </w:lvl>
+    <w:lvl w:ilvl="8" w:tentative="1">
+      <w:start w:val="1"/>
+      <w:numFmt w:val="bullet"/>
+      <w:lvlText w:val=""/>
+      <w:lvlJc w:val="left"/>
+      <w:pPr>
+        <w:tabs>
+          <w:tab w:val="num" w:pos="6480"/>
+        </w:tabs>
+        <w:ind w:left="6480" w:hanging="360"/>
+      </w:pPr>
+      <w:rPr>
+        <w:rFonts w:ascii="Wingdings" w:hAnsi="Wingdings" w:hint="default"/>
+        <w:sz w:val="20"/>
+      </w:rPr>
+    </w:lvl>
+  </w:abstractNum>
   <w:num w:numId="1" w16cid:durableId="1785494779">
     <w:abstractNumId w:val="1"/>
   </w:num>
   <w:num w:numId="2" w16cid:durableId="79059266">
     <w:abstractNumId w:val="0"/>
+  </w:num>
+  <w:num w:numId="3" w16cid:durableId="1474105082">
+    <w:abstractNumId w:val="2"/>
+  </w:num>
+  <w:num w:numId="4" w16cid:durableId="632831272">
+    <w:abstractNumId w:val="4"/>
+  </w:num>
+  <w:num w:numId="5" w16cid:durableId="726487840">
+    <w:abstractNumId w:val="5"/>
+  </w:num>
+  <w:num w:numId="6" w16cid:durableId="30419902">
+    <w:abstractNumId w:val="3"/>
   </w:num>
 </w:numbering>
 </file>

</xml_diff>